<commit_message>
Update Cover Letter Simonas Petkevicius.docx
</commit_message>
<xml_diff>
--- a/Documents/Cover Letter Simonas Petkevicius.docx
+++ b/Documents/Cover Letter Simonas Petkevicius.docx
@@ -4,394 +4,344 @@
   <w:body>
     <w:p>
       <w:pPr>
-        <w:jc w:val="both"/>
-        <w:rPr>
-          <w:lang w:val="en-US"/>
-        </w:rPr>
-      </w:pPr>
-      <w:r>
-        <w:rPr>
-          <w:lang w:val="en-US"/>
-        </w:rPr>
-        <w:t>To Whom It May Concern</w:t>
-      </w:r>
-      <w:r>
-        <w:rPr>
-          <w:lang w:val="en-US"/>
-        </w:rPr>
-        <w:t>,</w:t>
-      </w:r>
-    </w:p>
-    <w:p>
-      <w:pPr>
-        <w:jc w:val="both"/>
-        <w:rPr>
-          <w:lang w:val="en-US"/>
-        </w:rPr>
-      </w:pPr>
-      <w:r>
-        <w:rPr>
-          <w:lang w:val="en-US"/>
-        </w:rPr>
-        <w:t xml:space="preserve">I am writing to </w:t>
-      </w:r>
-      <w:r>
-        <w:rPr>
-          <w:noProof/>
-          <w:lang w:val="en-US"/>
-        </w:rPr>
-        <w:t>i</w:t>
-      </w:r>
-      <w:r>
-        <w:rPr>
-          <w:noProof/>
-          <w:lang w:val="en-US"/>
-        </w:rPr>
-        <w:t>nquire</w:t>
-      </w:r>
-      <w:r>
-        <w:rPr>
-          <w:noProof/>
-          <w:lang w:val="en-US"/>
-        </w:rPr>
-        <w:t xml:space="preserve"> about</w:t>
-      </w:r>
-      <w:r>
-        <w:rPr>
-          <w:lang w:val="en-US"/>
-        </w:rPr>
-        <w:t xml:space="preserve"> whether you would be willing to accept </w:t>
-      </w:r>
-      <w:r>
-        <w:rPr>
-          <w:noProof/>
-          <w:lang w:val="en-US"/>
-        </w:rPr>
-        <w:t>m</w:t>
-      </w:r>
-      <w:r>
-        <w:rPr>
-          <w:noProof/>
-          <w:lang w:val="en-US"/>
-        </w:rPr>
-        <w:t>e</w:t>
-      </w:r>
-      <w:r>
-        <w:rPr>
-          <w:lang w:val="en-US"/>
-        </w:rPr>
-        <w:t xml:space="preserve"> for a summer internship.</w:t>
-      </w:r>
-    </w:p>
-    <w:p>
-      <w:pPr>
-        <w:jc w:val="both"/>
-        <w:rPr>
-          <w:lang w:val="en-US"/>
-        </w:rPr>
-      </w:pPr>
-      <w:r>
-        <w:rPr>
-          <w:lang w:val="en-US"/>
-        </w:rPr>
-        <w:t xml:space="preserve">I am currently </w:t>
-      </w:r>
-      <w:r>
-        <w:rPr>
-          <w:lang w:val="en-US"/>
-        </w:rPr>
-        <w:t xml:space="preserve">a </w:t>
-      </w:r>
-      <w:r>
-        <w:rPr>
-          <w:noProof/>
-          <w:lang w:val="en-US"/>
-        </w:rPr>
-        <w:t>first-year</w:t>
-      </w:r>
-      <w:r>
-        <w:rPr>
-          <w:lang w:val="en-US"/>
-        </w:rPr>
-        <w:t xml:space="preserve"> computer science student at the University of Sheffield. I understand that I might not be the best fit for an Embedded Systems Programmer as I do not have yet any experience in the field. </w:t>
-      </w:r>
-      <w:r>
-        <w:rPr>
-          <w:lang w:val="en-US"/>
-        </w:rPr>
-        <w:t xml:space="preserve">However, I have studied some C programming on my own and learned C++ at school. </w:t>
-      </w:r>
+        <w:pStyle w:val="prastasiniatinklio"/>
+        <w:spacing w:before="0" w:beforeAutospacing="0" w:after="240" w:afterAutospacing="0"/>
+        <w:jc w:val="both"/>
+        <w:rPr>
+          <w:color w:val="1C1E29"/>
+        </w:rPr>
+      </w:pPr>
       <w:bookmarkStart w:id="0" w:name="_GoBack"/>
-      <w:bookmarkEnd w:id="0"/>
-      <w:r>
-        <w:rPr>
-          <w:lang w:val="en-US"/>
-        </w:rPr>
-        <w:t>Also, in University I studied basics of digital logic, CPU architecture</w:t>
-      </w:r>
-      <w:r>
-        <w:rPr>
-          <w:lang w:val="en-US"/>
-        </w:rPr>
-        <w:t>s</w:t>
-      </w:r>
-      <w:r>
-        <w:rPr>
-          <w:lang w:val="en-US"/>
-        </w:rPr>
-        <w:t xml:space="preserve"> and assembler programming on Motorola 68k microprocessor (if you like to</w:t>
-      </w:r>
-      <w:r>
-        <w:rPr>
-          <w:lang w:val="en-US"/>
-        </w:rPr>
-        <w:t>,</w:t>
-      </w:r>
-      <w:r>
-        <w:rPr>
-          <w:lang w:val="en-US"/>
-        </w:rPr>
-        <w:t xml:space="preserve"> you can check my university’s </w:t>
-      </w:r>
-      <w:hyperlink r:id="rId4" w:history="1">
+      <w:r>
+        <w:rPr>
+          <w:color w:val="1C1E29"/>
+        </w:rPr>
+        <w:t>To Whom It May Concern,</w:t>
+      </w:r>
+    </w:p>
+    <w:p>
+      <w:pPr>
+        <w:pStyle w:val="prastasiniatinklio"/>
+        <w:spacing w:before="0" w:beforeAutospacing="0" w:after="240" w:afterAutospacing="0"/>
+        <w:jc w:val="both"/>
+        <w:rPr>
+          <w:color w:val="1C1E29"/>
+        </w:rPr>
+      </w:pPr>
+      <w:r>
+        <w:rPr>
+          <w:color w:val="1C1E29"/>
+        </w:rPr>
+        <w:t>I am writing to express my interest in the available 3-month intern vacancy.</w:t>
+      </w:r>
+    </w:p>
+    <w:p>
+      <w:pPr>
+        <w:pStyle w:val="prastasiniatinklio"/>
+        <w:spacing w:before="0" w:beforeAutospacing="0" w:after="240" w:afterAutospacing="0"/>
+        <w:jc w:val="both"/>
+        <w:rPr>
+          <w:color w:val="1C1E29"/>
+        </w:rPr>
+      </w:pPr>
+      <w:r>
+        <w:rPr>
+          <w:color w:val="1C1E29"/>
+        </w:rPr>
+        <w:t>I am currently a second-year computer science student at the University of Sheffield. I achieved first class mark (79.12%) in my first year and looking to achieve the same i</w:t>
+      </w:r>
+      <w:r>
+        <w:rPr>
+          <w:color w:val="1C1E29"/>
+        </w:rPr>
+        <w:t>n the upcoming years of my studies</w:t>
+      </w:r>
+      <w:r>
+        <w:rPr>
+          <w:color w:val="1C1E29"/>
+        </w:rPr>
+        <w:t>. I enjoy problem-solving that challenges me to go outside my comfort zone and allows me to learn new things to expand my knowledge.</w:t>
+      </w:r>
+    </w:p>
+    <w:p>
+      <w:pPr>
+        <w:pStyle w:val="prastasiniatinklio"/>
+        <w:spacing w:before="0" w:beforeAutospacing="0" w:after="240" w:afterAutospacing="0"/>
+        <w:jc w:val="both"/>
+        <w:rPr>
+          <w:color w:val="1C1E29"/>
+        </w:rPr>
+      </w:pPr>
+      <w:r>
+        <w:rPr>
+          <w:color w:val="1C1E29"/>
+        </w:rPr>
+        <w:t>Moving to my technical skills, I have learned some C programming concepts on my own, learned C++ at my high-school and object-oriented programming in the university through Java.</w:t>
+      </w:r>
+    </w:p>
+    <w:p>
+      <w:pPr>
+        <w:pStyle w:val="prastasiniatinklio"/>
+        <w:spacing w:before="0" w:beforeAutospacing="0" w:after="240" w:afterAutospacing="0"/>
+        <w:jc w:val="both"/>
+        <w:rPr>
+          <w:color w:val="1C1E29"/>
+        </w:rPr>
+      </w:pPr>
+      <w:r>
+        <w:rPr>
+          <w:color w:val="1C1E29"/>
+        </w:rPr>
+        <w:t>In the University I have studied basics of digital logic, CPU architectures and assembler programming on Motorola 68k microprocessor (if you like to, you can check my university’s </w:t>
+      </w:r>
+      <w:hyperlink r:id="rId4" w:tgtFrame="_blank" w:history="1">
         <w:r>
           <w:rPr>
             <w:rStyle w:val="Hipersaitas"/>
-            <w:lang w:val="en-US"/>
+            <w:color w:val="4A6EE0"/>
           </w:rPr>
           <w:t>curriculum here</w:t>
         </w:r>
       </w:hyperlink>
       <w:r>
         <w:rPr>
-          <w:lang w:val="en-US"/>
-        </w:rPr>
-        <w:t xml:space="preserve">). Furthermore, I </w:t>
-      </w:r>
-      <w:r>
-        <w:rPr>
-          <w:lang w:val="en-US"/>
-        </w:rPr>
-        <w:t xml:space="preserve">am taking an online course from </w:t>
+          <w:color w:val="1C1E29"/>
+        </w:rPr>
+        <w:t xml:space="preserve">). I got intrigued by this University module and last spring I started taking an online course from </w:t>
       </w:r>
       <w:proofErr w:type="spellStart"/>
       <w:r>
         <w:rPr>
-          <w:lang w:val="en-US"/>
+          <w:color w:val="1C1E29"/>
         </w:rPr>
         <w:t>UTAustinX</w:t>
       </w:r>
       <w:proofErr w:type="spellEnd"/>
       <w:r>
         <w:rPr>
-          <w:lang w:val="en-US"/>
-        </w:rPr>
-        <w:t xml:space="preserve"> at EDX as</w:t>
-      </w:r>
-      <w:r>
-        <w:rPr>
-          <w:lang w:val="en-US"/>
-        </w:rPr>
-        <w:t xml:space="preserve"> </w:t>
-      </w:r>
-      <w:r>
-        <w:rPr>
-          <w:lang w:val="en-US"/>
-        </w:rPr>
-        <w:t>an</w:t>
-      </w:r>
-      <w:r>
-        <w:rPr>
-          <w:lang w:val="en-US"/>
-        </w:rPr>
-        <w:t xml:space="preserve"> </w:t>
-      </w:r>
-      <w:hyperlink r:id="rId5" w:history="1">
+          <w:color w:val="1C1E29"/>
+        </w:rPr>
+        <w:t xml:space="preserve"> at </w:t>
+      </w:r>
+      <w:proofErr w:type="spellStart"/>
+      <w:r>
+        <w:rPr>
+          <w:color w:val="1C1E29"/>
+        </w:rPr>
+        <w:t>edX</w:t>
+      </w:r>
+      <w:proofErr w:type="spellEnd"/>
+      <w:r>
+        <w:rPr>
+          <w:color w:val="1C1E29"/>
+        </w:rPr>
+        <w:t xml:space="preserve"> as an </w:t>
+      </w:r>
+      <w:hyperlink r:id="rId5" w:tgtFrame="_blank" w:history="1">
         <w:r>
           <w:rPr>
             <w:rStyle w:val="Hipersaitas"/>
-            <w:lang w:val="en-US"/>
+            <w:color w:val="4A6EE0"/>
           </w:rPr>
           <w:t>introduction to Embedded Systems</w:t>
         </w:r>
       </w:hyperlink>
       <w:r>
         <w:rPr>
-          <w:lang w:val="en-US"/>
-        </w:rPr>
-        <w:t xml:space="preserve"> where I am learning the basics of embedded systems</w:t>
-      </w:r>
-      <w:r>
-        <w:rPr>
-          <w:lang w:val="en-US"/>
-        </w:rPr>
-        <w:t xml:space="preserve"> programming on </w:t>
+          <w:color w:val="1C1E29"/>
+        </w:rPr>
+        <w:t xml:space="preserve"> where I </w:t>
+      </w:r>
+      <w:r>
+        <w:rPr>
+          <w:color w:val="1C1E29"/>
+        </w:rPr>
+        <w:t>was learning</w:t>
+      </w:r>
+      <w:r>
+        <w:rPr>
+          <w:color w:val="1C1E29"/>
+        </w:rPr>
+        <w:t xml:space="preserve"> the very basics of embedded systems programming on </w:t>
       </w:r>
       <w:proofErr w:type="spellStart"/>
       <w:r>
         <w:rPr>
-          <w:lang w:val="en-US"/>
+          <w:color w:val="1C1E29"/>
         </w:rPr>
         <w:t>Keil</w:t>
       </w:r>
       <w:proofErr w:type="spellEnd"/>
       <w:r>
         <w:rPr>
-          <w:lang w:val="en-US"/>
-        </w:rPr>
-        <w:t xml:space="preserve"> uVision4</w:t>
-      </w:r>
-      <w:r>
-        <w:rPr>
-          <w:lang w:val="en-US"/>
-        </w:rPr>
-        <w:t xml:space="preserve"> using</w:t>
-      </w:r>
-      <w:r>
-        <w:rPr>
-          <w:lang w:val="en-US"/>
+          <w:color w:val="1C1E29"/>
+        </w:rPr>
+        <w:t xml:space="preserve"> uVision4 using TM4C123G Launchpad that has 32-bit ARM Cortex-M4 MCU.</w:t>
+      </w:r>
+    </w:p>
+    <w:p>
+      <w:pPr>
+        <w:pStyle w:val="prastasiniatinklio"/>
+        <w:spacing w:before="0" w:beforeAutospacing="0" w:after="240" w:afterAutospacing="0"/>
+        <w:jc w:val="both"/>
+        <w:rPr>
+          <w:color w:val="1C1E29"/>
+        </w:rPr>
+      </w:pPr>
+      <w:r>
+        <w:rPr>
+          <w:color w:val="1C1E29"/>
+        </w:rPr>
+        <w:t>However, due to exam pressure, I have not been able to finish the course until the course provider’s deadline</w:t>
+      </w:r>
+      <w:r>
+        <w:rPr>
+          <w:color w:val="1C1E29"/>
+        </w:rPr>
+        <w:t xml:space="preserve"> last spring</w:t>
+      </w:r>
+      <w:r>
+        <w:rPr>
+          <w:color w:val="1C1E29"/>
+        </w:rPr>
+        <w:t>. Fortunately, the course was renewed this autumn and I am planning to continue working on it.</w:t>
+      </w:r>
+    </w:p>
+    <w:p>
+      <w:pPr>
+        <w:pStyle w:val="prastasiniatinklio"/>
+        <w:spacing w:before="0" w:beforeAutospacing="0" w:after="240" w:afterAutospacing="0"/>
+        <w:jc w:val="both"/>
+        <w:rPr>
+          <w:color w:val="1C1E29"/>
+        </w:rPr>
+      </w:pPr>
+      <w:r>
+        <w:rPr>
+          <w:color w:val="1C1E29"/>
+        </w:rPr>
+        <w:t xml:space="preserve">I understand that I might not yet have the full knowledge for the position but I am highly motivated to learn and as there are more than 6 months left till summer I would be able to take mentorship and learn from online resources that you </w:t>
+      </w:r>
+      <w:r>
+        <w:rPr>
+          <w:color w:val="1C1E29"/>
+        </w:rPr>
+        <w:t>might</w:t>
+      </w:r>
+      <w:r>
+        <w:rPr>
+          <w:color w:val="1C1E29"/>
+        </w:rPr>
+        <w:t xml:space="preserve"> recommend.</w:t>
+      </w:r>
+    </w:p>
+    <w:p>
+      <w:pPr>
+        <w:pStyle w:val="prastasiniatinklio"/>
+        <w:spacing w:before="0" w:beforeAutospacing="0" w:after="240" w:afterAutospacing="0"/>
+        <w:jc w:val="both"/>
+        <w:rPr>
+          <w:color w:val="1C1E29"/>
+        </w:rPr>
+      </w:pPr>
+      <w:r>
+        <w:rPr>
+          <w:color w:val="1C1E29"/>
+        </w:rPr>
+        <w:t>I would highly appreciate it if you could kindly consider my application. Thank you for your time.</w:t>
+      </w:r>
+    </w:p>
+    <w:p>
+      <w:pPr>
+        <w:pStyle w:val="prastasiniatinklio"/>
+        <w:spacing w:before="0" w:beforeAutospacing="0" w:after="240" w:afterAutospacing="0"/>
+        <w:jc w:val="both"/>
+        <w:rPr>
+          <w:color w:val="1C1E29"/>
+        </w:rPr>
+      </w:pPr>
+      <w:r>
+        <w:rPr>
+          <w:color w:val="1C1E29"/>
+        </w:rPr>
+        <w:t>Kind regards,</w:t>
+      </w:r>
+    </w:p>
+    <w:p>
+      <w:pPr>
+        <w:pStyle w:val="prastasiniatinklio"/>
+        <w:spacing w:before="0" w:beforeAutospacing="0" w:after="240" w:afterAutospacing="0"/>
+        <w:jc w:val="both"/>
+        <w:rPr>
+          <w:color w:val="1C1E29"/>
+        </w:rPr>
+      </w:pPr>
+      <w:proofErr w:type="spellStart"/>
+      <w:r>
+        <w:rPr>
+          <w:color w:val="1C1E29"/>
+        </w:rPr>
+        <w:t>Simonas</w:t>
+      </w:r>
+      <w:proofErr w:type="spellEnd"/>
+      <w:r>
+        <w:rPr>
+          <w:color w:val="1C1E29"/>
         </w:rPr>
         <w:t xml:space="preserve"> </w:t>
       </w:r>
-      <w:r>
-        <w:rPr>
-          <w:lang w:val="en-US"/>
-        </w:rPr>
-        <w:t>TM4C123G</w:t>
-      </w:r>
-      <w:r>
-        <w:rPr>
-          <w:lang w:val="en-US"/>
-        </w:rPr>
-        <w:t xml:space="preserve"> Launchpad</w:t>
-      </w:r>
-      <w:r>
-        <w:rPr>
-          <w:lang w:val="en-US"/>
-        </w:rPr>
-        <w:t>.</w:t>
-      </w:r>
-    </w:p>
-    <w:p>
-      <w:pPr>
-        <w:jc w:val="both"/>
-        <w:rPr>
-          <w:lang w:val="en-US"/>
-        </w:rPr>
-      </w:pPr>
-      <w:r>
-        <w:rPr>
-          <w:lang w:val="en-US"/>
-        </w:rPr>
-        <w:t>I understand that I might not yet have the full knowledge for the position but I am highly motivated to learn and as there are 2 more months left till summer I would be able to take mentorship</w:t>
-      </w:r>
-      <w:r>
-        <w:rPr>
-          <w:lang w:val="en-US"/>
-        </w:rPr>
-        <w:t xml:space="preserve"> and</w:t>
-      </w:r>
-      <w:r>
-        <w:rPr>
-          <w:lang w:val="en-US"/>
-        </w:rPr>
-        <w:t xml:space="preserve"> learn from </w:t>
-      </w:r>
-      <w:r>
-        <w:rPr>
-          <w:lang w:val="en-US"/>
-        </w:rPr>
-        <w:t xml:space="preserve">online </w:t>
-      </w:r>
-      <w:r>
-        <w:rPr>
-          <w:lang w:val="en-US"/>
-        </w:rPr>
-        <w:t xml:space="preserve">resources that </w:t>
-      </w:r>
-      <w:r>
-        <w:rPr>
-          <w:lang w:val="en-US"/>
-        </w:rPr>
-        <w:t>you could recommend</w:t>
-      </w:r>
-      <w:r>
-        <w:rPr>
-          <w:lang w:val="en-US"/>
-        </w:rPr>
-        <w:t>.</w:t>
-      </w:r>
-    </w:p>
-    <w:p>
-      <w:pPr>
-        <w:jc w:val="both"/>
-        <w:rPr>
-          <w:lang w:val="en-US"/>
-        </w:rPr>
-      </w:pPr>
-      <w:r>
-        <w:rPr>
-          <w:lang w:val="en-US"/>
-        </w:rPr>
-        <w:t xml:space="preserve">I would highly appreciate it if you could kindly consider my application. </w:t>
-      </w:r>
-      <w:r>
-        <w:rPr>
-          <w:lang w:val="en-US"/>
-        </w:rPr>
-        <w:t>Thank you for your time</w:t>
-      </w:r>
-      <w:r>
-        <w:rPr>
-          <w:lang w:val="en-US"/>
-        </w:rPr>
-        <w:t>.</w:t>
-      </w:r>
-    </w:p>
-    <w:p>
-      <w:pPr>
-        <w:jc w:val="both"/>
-        <w:rPr>
-          <w:lang w:val="en-US"/>
-        </w:rPr>
-      </w:pPr>
-      <w:r>
-        <w:rPr>
-          <w:lang w:val="en-US"/>
-        </w:rPr>
-        <w:t>Kind regards,</w:t>
-      </w:r>
-    </w:p>
-    <w:p>
-      <w:pPr>
-        <w:jc w:val="both"/>
-        <w:rPr>
-          <w:lang w:val="en-US"/>
-        </w:rPr>
-      </w:pPr>
       <w:proofErr w:type="spellStart"/>
       <w:r>
         <w:rPr>
-          <w:lang w:val="en-US"/>
-        </w:rPr>
-        <w:t>Simonas</w:t>
+          <w:color w:val="1C1E29"/>
+        </w:rPr>
+        <w:t>Petkevičius</w:t>
       </w:r>
       <w:proofErr w:type="spellEnd"/>
-      <w:r>
-        <w:rPr>
-          <w:lang w:val="en-US"/>
-        </w:rPr>
-        <w:t xml:space="preserve"> </w:t>
-      </w:r>
-      <w:proofErr w:type="spellStart"/>
-      <w:r>
-        <w:rPr>
-          <w:lang w:val="en-US"/>
-        </w:rPr>
-        <w:t>Petkevičius</w:t>
-      </w:r>
-      <w:proofErr w:type="spellEnd"/>
-    </w:p>
+    </w:p>
+    <w:p>
+      <w:pPr>
+        <w:pStyle w:val="prastasiniatinklio"/>
+        <w:spacing w:before="0" w:beforeAutospacing="0" w:after="240" w:afterAutospacing="0"/>
+        <w:jc w:val="both"/>
+        <w:rPr>
+          <w:color w:val="1C1E29"/>
+        </w:rPr>
+      </w:pPr>
+      <w:r>
+        <w:rPr>
+          <w:color w:val="1C1E29"/>
+        </w:rPr>
+        <w:t>Email: </w:t>
+      </w:r>
+      <w:hyperlink r:id="rId6" w:tgtFrame="_blank" w:history="1">
+        <w:r>
+          <w:rPr>
+            <w:rStyle w:val="Hipersaitas"/>
+            <w:color w:val="4A6EE0"/>
+          </w:rPr>
+          <w:t>simonas.petk@gmail.com</w:t>
+        </w:r>
+      </w:hyperlink>
+    </w:p>
+    <w:p>
+      <w:pPr>
+        <w:pStyle w:val="prastasiniatinklio"/>
+        <w:spacing w:before="0" w:beforeAutospacing="0" w:after="240" w:afterAutospacing="0"/>
+        <w:jc w:val="both"/>
+        <w:rPr>
+          <w:color w:val="1C1E29"/>
+        </w:rPr>
+      </w:pPr>
+      <w:r>
+        <w:rPr>
+          <w:color w:val="1C1E29"/>
+        </w:rPr>
+        <w:t>Phone number: +37066270430</w:t>
+      </w:r>
+    </w:p>
+    <w:bookmarkEnd w:id="0"/>
+    <w:p/>
     <w:sectPr>
       <w:pgSz w:w="12240" w:h="15840"/>
       <w:pgMar w:top="1701" w:right="567" w:bottom="1134" w:left="1701" w:header="720" w:footer="720" w:gutter="0"/>
@@ -837,6 +787,23 @@
       <w:u w:val="single"/>
     </w:rPr>
   </w:style>
+  <w:style w:type="paragraph" w:styleId="prastasiniatinklio">
+    <w:name w:val="Normal (Web)"/>
+    <w:basedOn w:val="prastasis"/>
+    <w:uiPriority w:val="99"/>
+    <w:semiHidden/>
+    <w:unhideWhenUsed/>
+    <w:rsid w:val="00CB2165"/>
+    <w:pPr>
+      <w:spacing w:before="100" w:beforeAutospacing="1" w:after="100" w:afterAutospacing="1" w:line="240" w:lineRule="auto"/>
+    </w:pPr>
+    <w:rPr>
+      <w:rFonts w:ascii="Times New Roman" w:eastAsia="Times New Roman" w:hAnsi="Times New Roman" w:cs="Times New Roman"/>
+      <w:sz w:val="24"/>
+      <w:szCs w:val="24"/>
+      <w:lang w:val="en-US"/>
+    </w:rPr>
+  </w:style>
 </w:styles>
 </file>
 

</xml_diff>